<commit_message>
test - the code is working
</commit_message>
<xml_diff>
--- a/test/uml.docx
+++ b/test/uml.docx
@@ -14,13 +14,33 @@
     </w:p>
     <w:p>
       <w:r>
-        <w:t>Toybox *-- Toy</w:t>
+        <w:t>Toy</w:t>
+      </w:r>
+      <w:r>
+        <w:t>B</w:t>
+      </w:r>
+      <w:r>
+        <w:t>ox *-- Toy</w:t>
       </w:r>
     </w:p>
     <w:p/>
     <w:p>
       <w:r>
-        <w:t>class Toybox {</w:t>
+        <w:t xml:space="preserve">class </w:t>
+      </w:r>
+      <w:proofErr w:type="spellStart"/>
+      <w:r>
+        <w:t>Toy</w:t>
+      </w:r>
+      <w:r>
+        <w:t>B</w:t>
+      </w:r>
+      <w:r>
+        <w:t>ox</w:t>
+      </w:r>
+      <w:proofErr w:type="spellEnd"/>
+      <w:r>
+        <w:t xml:space="preserve"> {</w:t>
       </w:r>
     </w:p>
     <w:p>
@@ -46,53 +66,45 @@
         </w:rPr>
         <w:t>s</w:t>
       </w:r>
+      <w:r>
+        <w:t xml:space="preserve"> : List</w:t>
+      </w:r>
+    </w:p>
+    <w:p>
+      <w:r>
+        <w:t xml:space="preserve">    </w:t>
+      </w:r>
+      <w:proofErr w:type="spellStart"/>
+      <w:r>
+        <w:t>add_</w:t>
+      </w:r>
+      <w:proofErr w:type="gramStart"/>
+      <w:r>
+        <w:t>toy</w:t>
+      </w:r>
+      <w:proofErr w:type="spellEnd"/>
+      <w:r>
+        <w:t>(</w:t>
+      </w:r>
+      <w:proofErr w:type="gramEnd"/>
+      <w:r>
+        <w:t>)</w:t>
+      </w:r>
+    </w:p>
+    <w:p>
+      <w:r>
+        <w:t xml:space="preserve">    </w:t>
+      </w:r>
+      <w:proofErr w:type="spellStart"/>
+      <w:r>
+        <w:t>get_toys</w:t>
+      </w:r>
+      <w:proofErr w:type="spellEnd"/>
+      <w:r>
+        <w:t>()</w:t>
+      </w:r>
       <w:bookmarkStart w:id="0" w:name="_GoBack"/>
       <w:bookmarkEnd w:id="0"/>
-      <w:r>
-        <w:t xml:space="preserve"> : List</w:t>
-      </w:r>
-    </w:p>
-    <w:p>
-      <w:r>
-        <w:t xml:space="preserve">    </w:t>
-      </w:r>
-      <w:proofErr w:type="spellStart"/>
-      <w:r>
-        <w:t>add_</w:t>
-      </w:r>
-      <w:proofErr w:type="gramStart"/>
-      <w:r>
-        <w:t>toy</w:t>
-      </w:r>
-      <w:proofErr w:type="spellEnd"/>
-      <w:r>
-        <w:t>(</w:t>
-      </w:r>
-      <w:proofErr w:type="gramEnd"/>
-      <w:r>
-        <w:t>)</w:t>
-      </w:r>
-    </w:p>
-    <w:p>
-      <w:r>
-        <w:t xml:space="preserve">    </w:t>
-      </w:r>
-      <w:proofErr w:type="spellStart"/>
-      <w:r>
-        <w:t>get_</w:t>
-      </w:r>
-      <w:proofErr w:type="gramStart"/>
-      <w:r>
-        <w:t>toys</w:t>
-      </w:r>
-      <w:proofErr w:type="spellEnd"/>
-      <w:r>
-        <w:t>(</w:t>
-      </w:r>
-      <w:proofErr w:type="gramEnd"/>
-      <w:r>
-        <w:t xml:space="preserve">) </w:t>
-      </w:r>
     </w:p>
     <w:p>
       <w:r>

</xml_diff>

<commit_message>
large class - modify & test - completed
</commit_message>
<xml_diff>
--- a/test/uml.docx
+++ b/test/uml.docx
@@ -13,6 +13,7 @@
       <w:proofErr w:type="spellEnd"/>
     </w:p>
     <w:p>
+      <w:proofErr w:type="spellStart"/>
       <w:r>
         <w:t>Toy</w:t>
       </w:r>
@@ -20,8 +21,20 @@
         <w:t>B</w:t>
       </w:r>
       <w:r>
-        <w:t>ox *-- Toy</w:t>
-      </w:r>
+        <w:t>ox</w:t>
+      </w:r>
+      <w:proofErr w:type="spellEnd"/>
+      <w:r>
+        <w:t xml:space="preserve"> </w:t>
+      </w:r>
+      <w:r>
+        <w:t>"1" *-- "many"</w:t>
+      </w:r>
+      <w:r>
+        <w:t xml:space="preserve"> Toy</w:t>
+      </w:r>
+      <w:bookmarkStart w:id="0" w:name="_GoBack"/>
+      <w:bookmarkEnd w:id="0"/>
     </w:p>
     <w:p/>
     <w:p>
@@ -103,8 +116,6 @@
       <w:r>
         <w:t>()</w:t>
       </w:r>
-      <w:bookmarkStart w:id="0" w:name="_GoBack"/>
-      <w:bookmarkEnd w:id="0"/>
     </w:p>
     <w:p>
       <w:r>

</xml_diff>